<commit_message>
dernières modif pour le buzzer
</commit_message>
<xml_diff>
--- a/Documentation Software.docx
+++ b/Documentation Software.docx
@@ -504,8 +504,16 @@
               <w:rPr>
                 <w:b w:val="0"/>
               </w:rPr>
-              <w:t> : buzzer</w:t>
-            </w:r>
+              <w:t xml:space="preserve"> : </w:t>
+            </w:r>
+            <w:proofErr w:type="spellStart"/>
+            <w:r>
+              <w:rPr>
+                <w:b w:val="0"/>
+              </w:rPr>
+              <w:t>buzzer</w:t>
+            </w:r>
+            <w:proofErr w:type="spellEnd"/>
           </w:p>
         </w:tc>
         <w:tc>
@@ -936,8 +944,16 @@
               <w:rPr>
                 <w:b w:val="0"/>
               </w:rPr>
-              <w:t>Programmation du robot en Arduino</w:t>
-            </w:r>
+              <w:t xml:space="preserve">Programmation du robot en </w:t>
+            </w:r>
+            <w:proofErr w:type="spellStart"/>
+            <w:r>
+              <w:rPr>
+                <w:b w:val="0"/>
+              </w:rPr>
+              <w:t>Arduino</w:t>
+            </w:r>
+            <w:proofErr w:type="spellEnd"/>
           </w:p>
         </w:tc>
         <w:tc>
@@ -1254,7 +1270,21 @@
               <w:rPr>
                 <w:b w:val="0"/>
               </w:rPr>
-              <w:t>Modules MakeBlock externes</w:t>
+              <w:t xml:space="preserve">Modules </w:t>
+            </w:r>
+            <w:proofErr w:type="spellStart"/>
+            <w:r>
+              <w:rPr>
+                <w:b w:val="0"/>
+              </w:rPr>
+              <w:t>MakeBlock</w:t>
+            </w:r>
+            <w:proofErr w:type="spellEnd"/>
+            <w:r>
+              <w:rPr>
+                <w:b w:val="0"/>
+              </w:rPr>
+              <w:t xml:space="preserve"> externes</w:t>
             </w:r>
           </w:p>
         </w:tc>
@@ -1410,10 +1440,85 @@
         </w:numPr>
       </w:pPr>
       <w:r>
-        <w:t>A la première utilisation, les programmes de démonstrations sont chargés dans le robot, permettant ainsi à l’utilisateur de découvrir les possibilités que lui offre le robot. Les différents programmables de démonstration sont accessibles par l’intermédiaire d’un menu dans lequel on circule grâce aux boutons haut et bas du robot. Les programmes de démonstrations son</w:t>
+        <w:t>Première utilisation ou mode démonstration :</w:t>
+      </w:r>
+    </w:p>
+    <w:p>
+      <w:pPr>
+        <w:ind w:left="360"/>
+      </w:pPr>
+      <w:r>
+        <w:t>L</w:t>
+      </w:r>
+      <w:r>
+        <w:t>es programmes de démonstrations sont chargés dans le robot, permettant ainsi à l’utilisateur de découvrir les possibilités que lui offre le robot. Les différents programmables de démonstration sont accessibles par l’intermédiaire d’un menu dans lequel on circule grâce aux boutons haut et bas du robot. Les programmes de démonstrations son</w:t>
       </w:r>
       <w:r>
         <w:t>t disponibles en ligne en copier-coller ou en téléchargement sur le site ou le GitHub du robot.</w:t>
+      </w:r>
+    </w:p>
+    <w:p>
+      <w:pPr>
+        <w:ind w:left="360"/>
+        <w:rPr>
+          <w:rFonts w:cstheme="minorHAnsi"/>
+        </w:rPr>
+      </w:pPr>
+      <w:r>
+        <w:rPr>
+          <w:rFonts w:eastAsia="Times New Roman" w:cstheme="minorHAnsi"/>
+          <w:color w:val="000000"/>
+          <w:lang w:eastAsia="fr-FR"/>
+        </w:rPr>
+        <w:t>Une fois le robot initialisé l’utilisateur accède</w:t>
+      </w:r>
+      <w:r>
+        <w:rPr>
+          <w:rFonts w:eastAsia="Times New Roman" w:cstheme="minorHAnsi"/>
+          <w:color w:val="000000"/>
+          <w:lang w:eastAsia="fr-FR"/>
+        </w:rPr>
+        <w:t xml:space="preserve"> à un menu défilant dont chaque</w:t>
+      </w:r>
+      <w:r>
+        <w:rPr>
+          <w:rFonts w:eastAsia="Times New Roman" w:cstheme="minorHAnsi"/>
+          <w:color w:val="000000"/>
+          <w:lang w:eastAsia="fr-FR"/>
+        </w:rPr>
+        <w:t xml:space="preserve"> élément est distingué par une couleur qui lui est propre. L’utilisateur circule dans le menu grâce au flèches </w:t>
+      </w:r>
+      <w:r>
+        <w:rPr>
+          <w:rFonts w:eastAsia="Times New Roman" w:cstheme="minorHAnsi"/>
+          <w:color w:val="000000"/>
+          <w:lang w:eastAsia="fr-FR"/>
+        </w:rPr>
+        <w:t xml:space="preserve">gauche et droite du robot. Il peut ensuite valider son choix en appuyant sur le bouton central du robot. Arrivé au dernier élément, l’utilisateur peut retourner au début du menu en continuant le défilement des options dans le même sens. Actuellement, le robot comporte </w:t>
+      </w:r>
+      <w:r>
+        <w:rPr>
+          <w:rFonts w:eastAsia="Times New Roman" w:cstheme="minorHAnsi"/>
+          <w:color w:val="000000"/>
+          <w:lang w:eastAsia="fr-FR"/>
+        </w:rPr>
+        <w:t xml:space="preserve">les options </w:t>
+      </w:r>
+      <w:r>
+        <w:rPr>
+          <w:rFonts w:eastAsia="Times New Roman" w:cstheme="minorHAnsi"/>
+          <w:color w:val="FF0000"/>
+          <w:lang w:eastAsia="fr-FR"/>
+        </w:rPr>
+        <w:t>[liste des options] </w:t>
+      </w:r>
+      <w:r>
+        <w:rPr>
+          <w:rFonts w:eastAsia="Times New Roman" w:cstheme="minorHAnsi"/>
+          <w:color w:val="000000"/>
+          <w:lang w:eastAsia="fr-FR"/>
+        </w:rPr>
+        <w:t>;</w:t>
       </w:r>
     </w:p>
     <w:p>
@@ -1425,7 +1530,1230 @@
         </w:numPr>
       </w:pPr>
       <w:r>
-        <w:t>Pour programmer le robot en Scratch …</w:t>
+        <w:t xml:space="preserve">Mode programmation en Scratch ou en </w:t>
+      </w:r>
+      <w:proofErr w:type="spellStart"/>
+      <w:r>
+        <w:t>Arduino</w:t>
+      </w:r>
+      <w:proofErr w:type="spellEnd"/>
+      <w:r>
+        <w:t> :</w:t>
+      </w:r>
+    </w:p>
+    <w:p>
+      <w:pPr>
+        <w:ind w:left="360"/>
+      </w:pPr>
+      <w:r>
+        <w:t>Pour</w:t>
+      </w:r>
+      <w:r>
+        <w:t xml:space="preserve"> pro</w:t>
+      </w:r>
+      <w:r>
+        <w:t xml:space="preserve">grammer le robot en Scratch, un fichier </w:t>
+      </w:r>
+      <w:proofErr w:type="spellStart"/>
+      <w:r>
+        <w:t>Arduino</w:t>
+      </w:r>
+      <w:proofErr w:type="spellEnd"/>
+      <w:r>
+        <w:t xml:space="preserve"> utilisant la librairie </w:t>
+      </w:r>
+      <w:proofErr w:type="spellStart"/>
+      <w:r>
+        <w:t>Firmata</w:t>
+      </w:r>
+      <w:proofErr w:type="spellEnd"/>
+      <w:r>
+        <w:t xml:space="preserve"> pour </w:t>
+      </w:r>
+      <w:proofErr w:type="spellStart"/>
+      <w:r>
+        <w:t>Arduino</w:t>
+      </w:r>
+      <w:proofErr w:type="spellEnd"/>
+      <w:r>
+        <w:t xml:space="preserve"> doit être télé-versé dans le microcontrôleur </w:t>
+      </w:r>
+      <w:r>
+        <w:rPr>
+          <w:color w:val="FF0000"/>
+        </w:rPr>
+        <w:t>[à modifier] avant de lancer le code scratch</w:t>
+      </w:r>
+      <w:r>
+        <w:t>.</w:t>
+      </w:r>
+      <w:r>
+        <w:t xml:space="preserve"> L’interface de programmation en Scratch intègre une liste de blocks Scratch spécifiques au robot</w:t>
+      </w:r>
+      <w:r>
+        <w:t xml:space="preserve"> dans un nouvel onglet intitulé « more blocks » en plus des blocks Scratch présentent par défaut</w:t>
+      </w:r>
+      <w:r>
+        <w:t>. C</w:t>
+      </w:r>
+      <w:r>
+        <w:t>ette liste de blocks peut être complétée</w:t>
+      </w:r>
+      <w:r>
+        <w:t xml:space="preserve"> au besoin</w:t>
+      </w:r>
+      <w:r>
+        <w:t>.</w:t>
+      </w:r>
+      <w:r>
+        <w:t xml:space="preserve"> L’interface de programmation Scratch est organisée de la même manière que la version originale développée par le MIT afin de rendre la prise en main facile. Le principe de la programmation Scratch reste la même : cliquer-glisser des blocks est les assembler entre eux pour créer des instructions.</w:t>
+      </w:r>
+      <w:r>
+        <w:t xml:space="preserve"> Le lancement du programme Scratch se fait au click du drapeau vert.</w:t>
+      </w:r>
+    </w:p>
+    <w:p>
+      <w:pPr>
+        <w:ind w:left="360"/>
+      </w:pPr>
+      <w:r>
+        <w:t xml:space="preserve">Pour programmer </w:t>
+      </w:r>
+      <w:r>
+        <w:t xml:space="preserve">le robot en </w:t>
+      </w:r>
+      <w:proofErr w:type="spellStart"/>
+      <w:r>
+        <w:t>Arduino</w:t>
+      </w:r>
+      <w:proofErr w:type="spellEnd"/>
+      <w:r>
+        <w:t xml:space="preserve">, il suffit de créer un nouveau fichier </w:t>
+      </w:r>
+      <w:r>
+        <w:t>« </w:t>
+      </w:r>
+      <w:r>
+        <w:t>.</w:t>
+      </w:r>
+      <w:proofErr w:type="spellStart"/>
+      <w:r>
+        <w:t>ino</w:t>
+      </w:r>
+      <w:proofErr w:type="spellEnd"/>
+      <w:r>
+        <w:t> »</w:t>
+      </w:r>
+      <w:r>
+        <w:t>, de l’éditer</w:t>
+      </w:r>
+      <w:r>
+        <w:t xml:space="preserve"> puis de le télé-verser dans le microcontrôleur du robot.</w:t>
+      </w:r>
+      <w:r>
+        <w:t xml:space="preserve"> </w:t>
+      </w:r>
+      <w:r>
+        <w:t xml:space="preserve">Cela peut être fait grâce à l’IDE </w:t>
+      </w:r>
+      <w:proofErr w:type="spellStart"/>
+      <w:r>
+        <w:t>Arduino</w:t>
+      </w:r>
+      <w:proofErr w:type="spellEnd"/>
+      <w:r>
+        <w:t xml:space="preserve"> ou grâce à d’autres interfaces permettant de développer en </w:t>
+      </w:r>
+      <w:proofErr w:type="spellStart"/>
+      <w:r>
+        <w:t>Arduino</w:t>
+      </w:r>
+      <w:proofErr w:type="spellEnd"/>
+      <w:r>
+        <w:t xml:space="preserve"> comme l’extension Scratch pour l’IDE Visual Studio, ou l’extension </w:t>
+      </w:r>
+      <w:proofErr w:type="spellStart"/>
+      <w:r>
+        <w:t>Arduino</w:t>
+      </w:r>
+      <w:proofErr w:type="spellEnd"/>
+      <w:r>
+        <w:t xml:space="preserve"> pour l’IDE Eclipse par exemple selon les préférences de l’utilisateur</w:t>
+      </w:r>
+      <w:bookmarkStart w:id="0" w:name="_GoBack"/>
+      <w:bookmarkEnd w:id="0"/>
+      <w:r>
+        <w:t>.</w:t>
+      </w:r>
+    </w:p>
+    <w:p/>
+    <w:p/>
+    <w:p>
+      <w:pPr>
+        <w:pStyle w:val="Titre1"/>
+        <w:framePr w:wrap="around"/>
+      </w:pPr>
+      <w:r>
+        <w:t xml:space="preserve">Les </w:t>
+      </w:r>
+      <w:r>
+        <w:t>bibliothèques</w:t>
+      </w:r>
+      <w:r>
+        <w:t> :</w:t>
+      </w:r>
+    </w:p>
+    <w:p/>
+    <w:p/>
+    <w:p>
+      <w:r>
+        <w:t>Les bibliothèques du robot sont disponible</w:t>
+      </w:r>
+      <w:r>
+        <w:t>s au téléchargement sur le site du robot.</w:t>
+      </w:r>
+    </w:p>
+    <w:p>
+      <w:pPr>
+        <w:spacing w:after="0" w:line="240" w:lineRule="auto"/>
+        <w:jc w:val="both"/>
+        <w:textAlignment w:val="baseline"/>
+        <w:rPr>
+          <w:rFonts w:eastAsia="Times New Roman" w:cstheme="minorHAnsi"/>
+          <w:color w:val="000000"/>
+          <w:lang w:eastAsia="fr-FR"/>
+        </w:rPr>
+      </w:pPr>
+      <w:r>
+        <w:rPr>
+          <w:rFonts w:eastAsia="Times New Roman" w:cstheme="minorHAnsi"/>
+          <w:color w:val="000000"/>
+          <w:lang w:eastAsia="fr-FR"/>
+        </w:rPr>
+        <w:t xml:space="preserve">Une première partie sera une bibliothèque agencée sous forme de classe pour chaque composant présent dans le robot. Cela comprend les classes </w:t>
+      </w:r>
+      <w:proofErr w:type="spellStart"/>
+      <w:r>
+        <w:rPr>
+          <w:rFonts w:eastAsia="Times New Roman" w:cstheme="minorHAnsi"/>
+          <w:color w:val="000000"/>
+          <w:lang w:eastAsia="fr-FR"/>
+        </w:rPr>
+        <w:t>Sensors</w:t>
+      </w:r>
+      <w:proofErr w:type="spellEnd"/>
+      <w:r>
+        <w:rPr>
+          <w:rFonts w:eastAsia="Times New Roman" w:cstheme="minorHAnsi"/>
+          <w:color w:val="000000"/>
+          <w:lang w:eastAsia="fr-FR"/>
+        </w:rPr>
+        <w:t xml:space="preserve">, </w:t>
+      </w:r>
+      <w:proofErr w:type="spellStart"/>
+      <w:r>
+        <w:rPr>
+          <w:rFonts w:eastAsia="Times New Roman" w:cstheme="minorHAnsi"/>
+          <w:color w:val="000000"/>
+          <w:lang w:eastAsia="fr-FR"/>
+        </w:rPr>
+        <w:t>Motor</w:t>
+      </w:r>
+      <w:proofErr w:type="spellEnd"/>
+      <w:r>
+        <w:rPr>
+          <w:rFonts w:eastAsia="Times New Roman" w:cstheme="minorHAnsi"/>
+          <w:color w:val="000000"/>
+          <w:lang w:eastAsia="fr-FR"/>
+        </w:rPr>
+        <w:t xml:space="preserve">, </w:t>
+      </w:r>
+      <w:proofErr w:type="spellStart"/>
+      <w:r>
+        <w:rPr>
+          <w:rFonts w:eastAsia="Times New Roman" w:cstheme="minorHAnsi"/>
+          <w:color w:val="000000"/>
+          <w:lang w:eastAsia="fr-FR"/>
+        </w:rPr>
+        <w:t>Led</w:t>
+      </w:r>
+      <w:proofErr w:type="spellEnd"/>
+      <w:r>
+        <w:rPr>
+          <w:rFonts w:eastAsia="Times New Roman" w:cstheme="minorHAnsi"/>
+          <w:color w:val="000000"/>
+          <w:lang w:eastAsia="fr-FR"/>
+        </w:rPr>
+        <w:t xml:space="preserve">, </w:t>
+      </w:r>
+      <w:proofErr w:type="spellStart"/>
+      <w:r>
+        <w:rPr>
+          <w:rFonts w:eastAsia="Times New Roman" w:cstheme="minorHAnsi"/>
+          <w:color w:val="000000"/>
+          <w:lang w:eastAsia="fr-FR"/>
+        </w:rPr>
+        <w:t>Button</w:t>
+      </w:r>
+      <w:proofErr w:type="spellEnd"/>
+      <w:r>
+        <w:rPr>
+          <w:rFonts w:eastAsia="Times New Roman" w:cstheme="minorHAnsi"/>
+          <w:color w:val="000000"/>
+          <w:lang w:eastAsia="fr-FR"/>
+        </w:rPr>
+        <w:t xml:space="preserve">, </w:t>
+      </w:r>
+      <w:proofErr w:type="spellStart"/>
+      <w:r>
+        <w:rPr>
+          <w:rFonts w:eastAsia="Times New Roman" w:cstheme="minorHAnsi"/>
+          <w:color w:val="000000"/>
+          <w:lang w:eastAsia="fr-FR"/>
+        </w:rPr>
+        <w:t>Buzzer</w:t>
+      </w:r>
+      <w:proofErr w:type="spellEnd"/>
+      <w:r>
+        <w:rPr>
+          <w:rFonts w:eastAsia="Times New Roman" w:cstheme="minorHAnsi"/>
+          <w:color w:val="000000"/>
+          <w:lang w:eastAsia="fr-FR"/>
+        </w:rPr>
+        <w:t>. Chacune de ces classes contient les fonctions nécessaires à l’utilisation des différents éléments du robot (initialisation, envois d’ordre, lecture des valeurs…)</w:t>
+      </w:r>
+    </w:p>
+    <w:p>
+      <w:pPr>
+        <w:spacing w:after="0" w:line="240" w:lineRule="auto"/>
+        <w:jc w:val="both"/>
+        <w:rPr>
+          <w:rFonts w:ascii="Times New Roman" w:eastAsia="Times New Roman" w:hAnsi="Times New Roman" w:cs="Times New Roman"/>
+          <w:lang w:eastAsia="fr-FR"/>
+        </w:rPr>
+      </w:pPr>
+      <w:r>
+        <w:rPr>
+          <w:rFonts w:ascii="Arial" w:eastAsia="Times New Roman" w:hAnsi="Arial" w:cs="Arial"/>
+          <w:noProof/>
+          <w:color w:val="000000"/>
+          <w:lang w:eastAsia="fr-FR"/>
+        </w:rPr>
+        <w:lastRenderedPageBreak/>
+        <w:drawing>
+          <wp:inline distT="0" distB="0" distL="0" distR="0">
+            <wp:extent cx="5753100" cy="2867025"/>
+            <wp:effectExtent l="0" t="0" r="0" b="9525"/>
+            <wp:docPr id="4" name="Image 4" descr="Class Diagram libs.png"/>
+            <wp:cNvGraphicFramePr>
+              <a:graphicFrameLocks xmlns:a="http://schemas.openxmlformats.org/drawingml/2006/main" noChangeAspect="1"/>
+            </wp:cNvGraphicFramePr>
+            <a:graphic xmlns:a="http://schemas.openxmlformats.org/drawingml/2006/main">
+              <a:graphicData uri="http://schemas.openxmlformats.org/drawingml/2006/picture">
+                <pic:pic xmlns:pic="http://schemas.openxmlformats.org/drawingml/2006/picture">
+                  <pic:nvPicPr>
+                    <pic:cNvPr id="0" name="Picture 1" descr="Class Diagram libs.png"/>
+                    <pic:cNvPicPr>
+                      <a:picLocks noChangeAspect="1" noChangeArrowheads="1"/>
+                    </pic:cNvPicPr>
+                  </pic:nvPicPr>
+                  <pic:blipFill>
+                    <a:blip r:embed="rId9">
+                      <a:extLst>
+                        <a:ext uri="{28A0092B-C50C-407E-A947-70E740481C1C}">
+                          <a14:useLocalDpi xmlns:a14="http://schemas.microsoft.com/office/drawing/2010/main" val="0"/>
+                        </a:ext>
+                      </a:extLst>
+                    </a:blip>
+                    <a:srcRect/>
+                    <a:stretch>
+                      <a:fillRect/>
+                    </a:stretch>
+                  </pic:blipFill>
+                  <pic:spPr bwMode="auto">
+                    <a:xfrm>
+                      <a:off x="0" y="0"/>
+                      <a:ext cx="5753100" cy="2867025"/>
+                    </a:xfrm>
+                    <a:prstGeom prst="rect">
+                      <a:avLst/>
+                    </a:prstGeom>
+                    <a:noFill/>
+                    <a:ln>
+                      <a:noFill/>
+                    </a:ln>
+                  </pic:spPr>
+                </pic:pic>
+              </a:graphicData>
+            </a:graphic>
+          </wp:inline>
+        </w:drawing>
+      </w:r>
+    </w:p>
+    <w:p>
+      <w:pPr>
+        <w:pStyle w:val="Citation"/>
+        <w:rPr>
+          <w:lang w:eastAsia="fr-FR"/>
+        </w:rPr>
+      </w:pPr>
+      <w:r>
+        <w:rPr>
+          <w:lang w:eastAsia="fr-FR"/>
+        </w:rPr>
+        <w:t>Diagramme de classe 1 : Bibliothèque du robot</w:t>
+      </w:r>
+    </w:p>
+    <w:p>
+      <w:pPr>
+        <w:spacing w:after="0" w:line="240" w:lineRule="auto"/>
+        <w:rPr>
+          <w:rFonts w:ascii="Times New Roman" w:eastAsia="Times New Roman" w:hAnsi="Times New Roman" w:cs="Times New Roman"/>
+          <w:lang w:eastAsia="fr-FR"/>
+        </w:rPr>
+      </w:pPr>
+    </w:p>
+    <w:p>
+      <w:pPr>
+        <w:spacing w:after="0" w:line="240" w:lineRule="auto"/>
+        <w:jc w:val="both"/>
+        <w:textAlignment w:val="baseline"/>
+        <w:rPr>
+          <w:rFonts w:eastAsia="Times New Roman" w:cstheme="minorHAnsi"/>
+          <w:color w:val="000000"/>
+          <w:lang w:eastAsia="fr-FR"/>
+        </w:rPr>
+      </w:pPr>
+      <w:r>
+        <w:rPr>
+          <w:rFonts w:eastAsia="Times New Roman" w:cstheme="minorHAnsi"/>
+          <w:color w:val="000000"/>
+          <w:lang w:eastAsia="fr-FR"/>
+        </w:rPr>
+        <w:t xml:space="preserve">La deuxième partie correspond à la démonstration des capacités du robot ainsi que des librairies développées. Ces éléments sont également </w:t>
+      </w:r>
+      <w:r>
+        <w:rPr>
+          <w:rFonts w:eastAsia="Times New Roman" w:cstheme="minorHAnsi"/>
+          <w:color w:val="000000"/>
+          <w:lang w:eastAsia="fr-FR"/>
+        </w:rPr>
+        <w:t>organisés sous forme de classe.</w:t>
+      </w:r>
+    </w:p>
+    <w:p>
+      <w:pPr>
+        <w:spacing w:after="0" w:line="240" w:lineRule="auto"/>
+        <w:jc w:val="both"/>
+        <w:textAlignment w:val="baseline"/>
+        <w:rPr>
+          <w:rFonts w:eastAsia="Times New Roman" w:cstheme="minorHAnsi"/>
+          <w:color w:val="000000"/>
+          <w:lang w:eastAsia="fr-FR"/>
+        </w:rPr>
+      </w:pPr>
+      <w:r>
+        <w:rPr>
+          <w:rFonts w:eastAsia="Times New Roman" w:cstheme="minorHAnsi"/>
+          <w:color w:val="000000"/>
+          <w:lang w:eastAsia="fr-FR"/>
+        </w:rPr>
+        <w:t xml:space="preserve">Cela comprends la classe </w:t>
+      </w:r>
+      <w:proofErr w:type="spellStart"/>
+      <w:r>
+        <w:rPr>
+          <w:rFonts w:eastAsia="Times New Roman" w:cstheme="minorHAnsi"/>
+          <w:color w:val="000000"/>
+          <w:lang w:eastAsia="fr-FR"/>
+        </w:rPr>
+        <w:t>ButtonPanel</w:t>
+      </w:r>
+      <w:proofErr w:type="spellEnd"/>
+      <w:r>
+        <w:rPr>
+          <w:rFonts w:eastAsia="Times New Roman" w:cstheme="minorHAnsi"/>
+          <w:color w:val="000000"/>
+          <w:lang w:eastAsia="fr-FR"/>
+        </w:rPr>
+        <w:t xml:space="preserve"> dont le but est de gérer si besoin les différentes combinaisons de boutons et de lier les combinaisons à une action, un menu (etc.);</w:t>
+      </w:r>
+      <w:r>
+        <w:rPr>
+          <w:rFonts w:eastAsia="Times New Roman" w:cstheme="minorHAnsi"/>
+          <w:color w:val="000000"/>
+          <w:lang w:eastAsia="fr-FR"/>
+        </w:rPr>
+        <w:t xml:space="preserve"> </w:t>
+      </w:r>
+      <w:r>
+        <w:rPr>
+          <w:rFonts w:eastAsia="Times New Roman" w:cstheme="minorHAnsi"/>
+          <w:color w:val="000000"/>
+          <w:lang w:eastAsia="fr-FR"/>
+        </w:rPr>
+        <w:t>La classe Program qui lie entre eux les différents éléments du robot et liste les programmes de démonstration tels que le joystick, le suiveur de ligne ou encore l’évitement d’</w:t>
+      </w:r>
+      <w:proofErr w:type="spellStart"/>
+      <w:r>
+        <w:rPr>
+          <w:rFonts w:eastAsia="Times New Roman" w:cstheme="minorHAnsi"/>
+          <w:color w:val="000000"/>
+          <w:lang w:eastAsia="fr-FR"/>
+        </w:rPr>
+        <w:t>obstacle;La</w:t>
+      </w:r>
+      <w:proofErr w:type="spellEnd"/>
+      <w:r>
+        <w:rPr>
+          <w:rFonts w:eastAsia="Times New Roman" w:cstheme="minorHAnsi"/>
+          <w:color w:val="000000"/>
+          <w:lang w:eastAsia="fr-FR"/>
+        </w:rPr>
+        <w:t xml:space="preserve"> classe Menu qui est une interface pour choisir et circuler entre les différents programmes de démonstration de la classe Program;</w:t>
+      </w:r>
+    </w:p>
+    <w:p>
+      <w:pPr>
+        <w:spacing w:after="0" w:line="240" w:lineRule="auto"/>
+        <w:jc w:val="both"/>
+        <w:textAlignment w:val="baseline"/>
+        <w:rPr>
+          <w:rFonts w:eastAsia="Times New Roman" w:cstheme="minorHAnsi"/>
+          <w:color w:val="000000"/>
+          <w:lang w:eastAsia="fr-FR"/>
+        </w:rPr>
+      </w:pPr>
+    </w:p>
+    <w:p>
+      <w:pPr>
+        <w:ind w:left="360"/>
+        <w:rPr>
+          <w:rFonts w:eastAsia="Times New Roman" w:cstheme="minorHAnsi"/>
+          <w:color w:val="000000"/>
+          <w:lang w:eastAsia="fr-FR"/>
+        </w:rPr>
+      </w:pPr>
+      <w:r>
+        <w:rPr>
+          <w:rFonts w:eastAsia="Times New Roman" w:cstheme="minorHAnsi"/>
+          <w:color w:val="000000"/>
+          <w:lang w:eastAsia="fr-FR"/>
+        </w:rPr>
+        <w:t xml:space="preserve">Au lancement du robot, le programme </w:t>
+      </w:r>
+      <w:proofErr w:type="spellStart"/>
+      <w:r>
+        <w:rPr>
+          <w:rFonts w:eastAsia="Times New Roman" w:cstheme="minorHAnsi"/>
+          <w:color w:val="000000"/>
+          <w:lang w:eastAsia="fr-FR"/>
+        </w:rPr>
+        <w:t>main_robot</w:t>
+      </w:r>
+      <w:r>
+        <w:rPr>
+          <w:rFonts w:eastAsia="Times New Roman" w:cstheme="minorHAnsi"/>
+          <w:color w:val="000000"/>
+          <w:lang w:eastAsia="fr-FR"/>
+        </w:rPr>
+        <w:t>.ino</w:t>
+      </w:r>
+      <w:proofErr w:type="spellEnd"/>
+      <w:r>
+        <w:rPr>
+          <w:rFonts w:eastAsia="Times New Roman" w:cstheme="minorHAnsi"/>
+          <w:color w:val="000000"/>
+          <w:lang w:eastAsia="fr-FR"/>
+        </w:rPr>
+        <w:t xml:space="preserve"> se lance. </w:t>
+      </w:r>
+      <w:r>
+        <w:rPr>
+          <w:rFonts w:eastAsia="Times New Roman" w:cstheme="minorHAnsi"/>
+          <w:color w:val="000000"/>
+          <w:lang w:eastAsia="fr-FR"/>
+        </w:rPr>
+        <w:t xml:space="preserve">Ce fichier suit l’organisation par défaut des fichier </w:t>
+      </w:r>
+      <w:proofErr w:type="spellStart"/>
+      <w:r>
+        <w:rPr>
+          <w:rFonts w:eastAsia="Times New Roman" w:cstheme="minorHAnsi"/>
+          <w:color w:val="000000"/>
+          <w:lang w:eastAsia="fr-FR"/>
+        </w:rPr>
+        <w:t>Arduino</w:t>
+      </w:r>
+      <w:proofErr w:type="spellEnd"/>
+      <w:r>
+        <w:rPr>
+          <w:rFonts w:eastAsia="Times New Roman" w:cstheme="minorHAnsi"/>
+          <w:color w:val="000000"/>
+          <w:lang w:eastAsia="fr-FR"/>
+        </w:rPr>
+        <w:t xml:space="preserve"> (fonctions setup() et </w:t>
+      </w:r>
+      <w:proofErr w:type="spellStart"/>
+      <w:r>
+        <w:rPr>
+          <w:rFonts w:eastAsia="Times New Roman" w:cstheme="minorHAnsi"/>
+          <w:color w:val="000000"/>
+          <w:lang w:eastAsia="fr-FR"/>
+        </w:rPr>
+        <w:t>loop</w:t>
+      </w:r>
+      <w:proofErr w:type="spellEnd"/>
+      <w:r>
+        <w:rPr>
+          <w:rFonts w:eastAsia="Times New Roman" w:cstheme="minorHAnsi"/>
+          <w:color w:val="000000"/>
+          <w:lang w:eastAsia="fr-FR"/>
+        </w:rPr>
+        <w:t xml:space="preserve">()). </w:t>
+      </w:r>
+    </w:p>
+    <w:p>
+      <w:pPr>
+        <w:spacing w:after="0" w:line="240" w:lineRule="auto"/>
+        <w:jc w:val="both"/>
+        <w:textAlignment w:val="baseline"/>
+        <w:rPr>
+          <w:rFonts w:eastAsia="Times New Roman" w:cstheme="minorHAnsi"/>
+          <w:color w:val="000000"/>
+          <w:lang w:eastAsia="fr-FR"/>
+        </w:rPr>
+      </w:pPr>
+      <w:r>
+        <w:rPr>
+          <w:rFonts w:eastAsia="Times New Roman" w:cstheme="minorHAnsi"/>
+          <w:color w:val="000000"/>
+          <w:lang w:eastAsia="fr-FR"/>
+        </w:rPr>
+        <w:t>L</w:t>
+      </w:r>
+      <w:r>
+        <w:rPr>
+          <w:rFonts w:eastAsia="Times New Roman" w:cstheme="minorHAnsi"/>
+          <w:color w:val="000000"/>
+          <w:lang w:eastAsia="fr-FR"/>
+        </w:rPr>
+        <w:t xml:space="preserve">’ensemble des composants utilisés par le robot (moteurs, </w:t>
+      </w:r>
+      <w:proofErr w:type="spellStart"/>
+      <w:r>
+        <w:rPr>
+          <w:rFonts w:eastAsia="Times New Roman" w:cstheme="minorHAnsi"/>
+          <w:color w:val="000000"/>
+          <w:lang w:eastAsia="fr-FR"/>
+        </w:rPr>
+        <w:t>leds</w:t>
+      </w:r>
+      <w:proofErr w:type="spellEnd"/>
+      <w:r>
+        <w:rPr>
+          <w:rFonts w:eastAsia="Times New Roman" w:cstheme="minorHAnsi"/>
+          <w:color w:val="000000"/>
+          <w:lang w:eastAsia="fr-FR"/>
+        </w:rPr>
+        <w:t xml:space="preserve">, </w:t>
+      </w:r>
+      <w:proofErr w:type="spellStart"/>
+      <w:r>
+        <w:rPr>
+          <w:rFonts w:eastAsia="Times New Roman" w:cstheme="minorHAnsi"/>
+          <w:color w:val="000000"/>
+          <w:lang w:eastAsia="fr-FR"/>
+        </w:rPr>
+        <w:t>buzzer</w:t>
+      </w:r>
+      <w:proofErr w:type="spellEnd"/>
+      <w:r>
+        <w:rPr>
+          <w:rFonts w:eastAsia="Times New Roman" w:cstheme="minorHAnsi"/>
+          <w:color w:val="000000"/>
+          <w:lang w:eastAsia="fr-FR"/>
+        </w:rPr>
+        <w:t xml:space="preserve">...) </w:t>
+      </w:r>
+      <w:r>
+        <w:rPr>
+          <w:rFonts w:eastAsia="Times New Roman" w:cstheme="minorHAnsi"/>
+          <w:color w:val="000000"/>
+          <w:lang w:eastAsia="fr-FR"/>
+        </w:rPr>
+        <w:t>sont dans un premier temps déclarés comme variable globales puis sont</w:t>
+      </w:r>
+      <w:r>
+        <w:rPr>
+          <w:rFonts w:eastAsia="Times New Roman" w:cstheme="minorHAnsi"/>
+          <w:color w:val="000000"/>
+          <w:lang w:eastAsia="fr-FR"/>
+        </w:rPr>
+        <w:t xml:space="preserve"> initialisés dans la fonction setup().</w:t>
+      </w:r>
+      <w:r>
+        <w:rPr>
+          <w:rFonts w:eastAsia="Times New Roman" w:cstheme="minorHAnsi"/>
+          <w:color w:val="000000"/>
+          <w:lang w:eastAsia="fr-FR"/>
+        </w:rPr>
+        <w:t xml:space="preserve"> On y spécifie le numéro de pin, leurs valeurs clés </w:t>
+      </w:r>
+      <w:r>
+        <w:rPr>
+          <w:rFonts w:eastAsia="Times New Roman" w:cstheme="minorHAnsi"/>
+          <w:color w:val="000000"/>
+          <w:lang w:eastAsia="fr-FR"/>
+        </w:rPr>
+        <w:t>(ex: les seuils de lecture pour les capteurs)</w:t>
+      </w:r>
+      <w:r>
+        <w:rPr>
+          <w:rFonts w:eastAsia="Times New Roman" w:cstheme="minorHAnsi"/>
+          <w:color w:val="000000"/>
+          <w:lang w:eastAsia="fr-FR"/>
+        </w:rPr>
+        <w:t xml:space="preserve">, on y utilise également les fonctions de la bibliothèque </w:t>
+      </w:r>
+      <w:proofErr w:type="spellStart"/>
+      <w:r>
+        <w:rPr>
+          <w:rFonts w:eastAsia="Times New Roman" w:cstheme="minorHAnsi"/>
+          <w:color w:val="000000"/>
+          <w:lang w:eastAsia="fr-FR"/>
+        </w:rPr>
+        <w:t>Arduino</w:t>
+      </w:r>
+      <w:proofErr w:type="spellEnd"/>
+      <w:r>
+        <w:rPr>
+          <w:rFonts w:eastAsia="Times New Roman" w:cstheme="minorHAnsi"/>
+          <w:color w:val="000000"/>
+          <w:lang w:eastAsia="fr-FR"/>
+        </w:rPr>
+        <w:t xml:space="preserve"> nécessaire à leur initialisation.</w:t>
+      </w:r>
+    </w:p>
+    <w:p>
+      <w:pPr>
+        <w:spacing w:after="0" w:line="240" w:lineRule="auto"/>
+        <w:jc w:val="both"/>
+        <w:textAlignment w:val="baseline"/>
+        <w:rPr>
+          <w:rFonts w:eastAsia="Times New Roman" w:cstheme="minorHAnsi"/>
+          <w:color w:val="000000"/>
+          <w:lang w:eastAsia="fr-FR"/>
+        </w:rPr>
+      </w:pPr>
+    </w:p>
+    <w:p>
+      <w:pPr>
+        <w:spacing w:after="0" w:line="240" w:lineRule="auto"/>
+        <w:ind w:left="720"/>
+        <w:jc w:val="both"/>
+        <w:rPr>
+          <w:rFonts w:eastAsia="Times New Roman" w:cstheme="minorHAnsi"/>
+          <w:lang w:eastAsia="fr-FR"/>
+        </w:rPr>
+      </w:pPr>
+      <w:r>
+        <w:rPr>
+          <w:rFonts w:eastAsia="Times New Roman" w:cstheme="minorHAnsi"/>
+          <w:color w:val="000000"/>
+          <w:lang w:eastAsia="fr-FR"/>
+        </w:rPr>
+        <w:t xml:space="preserve">Le programme </w:t>
+      </w:r>
+      <w:proofErr w:type="spellStart"/>
+      <w:r>
+        <w:rPr>
+          <w:rFonts w:eastAsia="Times New Roman" w:cstheme="minorHAnsi"/>
+          <w:color w:val="000000"/>
+          <w:lang w:eastAsia="fr-FR"/>
+        </w:rPr>
+        <w:t>robot_main</w:t>
+      </w:r>
+      <w:proofErr w:type="spellEnd"/>
+      <w:r>
+        <w:rPr>
+          <w:rFonts w:eastAsia="Times New Roman" w:cstheme="minorHAnsi"/>
+          <w:color w:val="000000"/>
+          <w:lang w:eastAsia="fr-FR"/>
+        </w:rPr>
+        <w:t xml:space="preserve"> subdivisé en deux parties: </w:t>
+      </w:r>
+    </w:p>
+    <w:p>
+      <w:pPr>
+        <w:numPr>
+          <w:ilvl w:val="0"/>
+          <w:numId w:val="4"/>
+        </w:numPr>
+        <w:spacing w:after="0" w:line="240" w:lineRule="auto"/>
+        <w:ind w:left="1440"/>
+        <w:jc w:val="both"/>
+        <w:textAlignment w:val="baseline"/>
+        <w:rPr>
+          <w:rFonts w:eastAsia="Times New Roman" w:cstheme="minorHAnsi"/>
+          <w:color w:val="000000"/>
+          <w:lang w:eastAsia="fr-FR"/>
+        </w:rPr>
+      </w:pPr>
+      <w:r>
+        <w:rPr>
+          <w:rFonts w:eastAsia="Times New Roman" w:cstheme="minorHAnsi"/>
+          <w:color w:val="000000"/>
+          <w:lang w:eastAsia="fr-FR"/>
+        </w:rPr>
+        <w:t xml:space="preserve">Le setup() dans lequel sont déclarés </w:t>
+      </w:r>
+      <w:proofErr w:type="spellStart"/>
+      <w:r>
+        <w:rPr>
+          <w:rFonts w:eastAsia="Times New Roman" w:cstheme="minorHAnsi"/>
+          <w:color w:val="000000"/>
+          <w:lang w:eastAsia="fr-FR"/>
+        </w:rPr>
+        <w:t>chaques</w:t>
+      </w:r>
+      <w:proofErr w:type="spellEnd"/>
+      <w:r>
+        <w:rPr>
+          <w:rFonts w:eastAsia="Times New Roman" w:cstheme="minorHAnsi"/>
+          <w:color w:val="000000"/>
+          <w:lang w:eastAsia="fr-FR"/>
+        </w:rPr>
+        <w:t xml:space="preserve"> composants du robot (moteurs, </w:t>
+      </w:r>
+      <w:proofErr w:type="spellStart"/>
+      <w:r>
+        <w:rPr>
+          <w:rFonts w:eastAsia="Times New Roman" w:cstheme="minorHAnsi"/>
+          <w:color w:val="000000"/>
+          <w:lang w:eastAsia="fr-FR"/>
+        </w:rPr>
+        <w:t>leds</w:t>
+      </w:r>
+      <w:proofErr w:type="spellEnd"/>
+      <w:r>
+        <w:rPr>
+          <w:rFonts w:eastAsia="Times New Roman" w:cstheme="minorHAnsi"/>
+          <w:color w:val="000000"/>
+          <w:lang w:eastAsia="fr-FR"/>
+        </w:rPr>
+        <w:t xml:space="preserve">, </w:t>
+      </w:r>
+      <w:proofErr w:type="spellStart"/>
+      <w:r>
+        <w:rPr>
+          <w:rFonts w:eastAsia="Times New Roman" w:cstheme="minorHAnsi"/>
+          <w:color w:val="000000"/>
+          <w:lang w:eastAsia="fr-FR"/>
+        </w:rPr>
+        <w:t>buzzer</w:t>
+      </w:r>
+      <w:proofErr w:type="spellEnd"/>
+      <w:r>
+        <w:rPr>
+          <w:rFonts w:eastAsia="Times New Roman" w:cstheme="minorHAnsi"/>
+          <w:color w:val="000000"/>
+          <w:lang w:eastAsia="fr-FR"/>
+        </w:rPr>
+        <w:t>...) en leurs attribuant un numéro de pin ainsi que les diverses valeurs qui leurs sont propres (ex: les seuils de lecture pour les capteurs). Les différents éléments sont transmis à une instance de la classe programme afin de les lier entre eux.</w:t>
+      </w:r>
+    </w:p>
+    <w:p>
+      <w:pPr>
+        <w:numPr>
+          <w:ilvl w:val="0"/>
+          <w:numId w:val="4"/>
+        </w:numPr>
+        <w:spacing w:after="0" w:line="240" w:lineRule="auto"/>
+        <w:ind w:left="1440"/>
+        <w:jc w:val="both"/>
+        <w:textAlignment w:val="baseline"/>
+        <w:rPr>
+          <w:rFonts w:ascii="Arial" w:eastAsia="Times New Roman" w:hAnsi="Arial" w:cs="Arial"/>
+          <w:color w:val="000000"/>
+          <w:lang w:eastAsia="fr-FR"/>
+        </w:rPr>
+      </w:pPr>
+      <w:r>
+        <w:rPr>
+          <w:rFonts w:eastAsia="Times New Roman" w:cstheme="minorHAnsi"/>
+          <w:color w:val="000000"/>
+          <w:lang w:eastAsia="fr-FR"/>
+        </w:rPr>
+        <w:t xml:space="preserve">Le </w:t>
+      </w:r>
+      <w:proofErr w:type="spellStart"/>
+      <w:r>
+        <w:rPr>
+          <w:rFonts w:eastAsia="Times New Roman" w:cstheme="minorHAnsi"/>
+          <w:color w:val="000000"/>
+          <w:lang w:eastAsia="fr-FR"/>
+        </w:rPr>
+        <w:t>loop</w:t>
+      </w:r>
+      <w:proofErr w:type="spellEnd"/>
+      <w:r>
+        <w:rPr>
+          <w:rFonts w:eastAsia="Times New Roman" w:cstheme="minorHAnsi"/>
+          <w:color w:val="000000"/>
+          <w:lang w:eastAsia="fr-FR"/>
+        </w:rPr>
+        <w:t xml:space="preserve">() dans lequel on appelle le menu pour la démonstration. Il est également possible d’y faire des </w:t>
+      </w:r>
+      <w:proofErr w:type="spellStart"/>
+      <w:r>
+        <w:rPr>
+          <w:rFonts w:eastAsia="Times New Roman" w:cstheme="minorHAnsi"/>
+          <w:color w:val="000000"/>
+          <w:lang w:eastAsia="fr-FR"/>
+        </w:rPr>
+        <w:t>appelles</w:t>
+      </w:r>
+      <w:proofErr w:type="spellEnd"/>
+      <w:r>
+        <w:rPr>
+          <w:rFonts w:eastAsia="Times New Roman" w:cstheme="minorHAnsi"/>
+          <w:color w:val="000000"/>
+          <w:lang w:eastAsia="fr-FR"/>
+        </w:rPr>
+        <w:t xml:space="preserve"> directs de bibliothèques diverses. </w:t>
+      </w:r>
+    </w:p>
+    <w:p>
+      <w:pPr>
+        <w:spacing w:after="0" w:line="240" w:lineRule="auto"/>
+        <w:jc w:val="both"/>
+        <w:rPr>
+          <w:rFonts w:ascii="Times New Roman" w:eastAsia="Times New Roman" w:hAnsi="Times New Roman" w:cs="Times New Roman"/>
+          <w:lang w:eastAsia="fr-FR"/>
+        </w:rPr>
+      </w:pPr>
+      <w:r>
+        <w:rPr>
+          <w:rFonts w:ascii="Arial" w:eastAsia="Times New Roman" w:hAnsi="Arial" w:cs="Arial"/>
+          <w:noProof/>
+          <w:color w:val="000000"/>
+          <w:lang w:eastAsia="fr-FR"/>
+        </w:rPr>
+        <w:lastRenderedPageBreak/>
+        <w:drawing>
+          <wp:inline distT="0" distB="0" distL="0" distR="0">
+            <wp:extent cx="5581650" cy="2152650"/>
+            <wp:effectExtent l="0" t="0" r="0" b="0"/>
+            <wp:docPr id="3" name="Image 3" descr="Class Diagram demo.png"/>
+            <wp:cNvGraphicFramePr>
+              <a:graphicFrameLocks xmlns:a="http://schemas.openxmlformats.org/drawingml/2006/main" noChangeAspect="1"/>
+            </wp:cNvGraphicFramePr>
+            <a:graphic xmlns:a="http://schemas.openxmlformats.org/drawingml/2006/main">
+              <a:graphicData uri="http://schemas.openxmlformats.org/drawingml/2006/picture">
+                <pic:pic xmlns:pic="http://schemas.openxmlformats.org/drawingml/2006/picture">
+                  <pic:nvPicPr>
+                    <pic:cNvPr id="0" name="Picture 2" descr="Class Diagram demo.png"/>
+                    <pic:cNvPicPr>
+                      <a:picLocks noChangeAspect="1" noChangeArrowheads="1"/>
+                    </pic:cNvPicPr>
+                  </pic:nvPicPr>
+                  <pic:blipFill>
+                    <a:blip r:embed="rId10">
+                      <a:extLst>
+                        <a:ext uri="{28A0092B-C50C-407E-A947-70E740481C1C}">
+                          <a14:useLocalDpi xmlns:a14="http://schemas.microsoft.com/office/drawing/2010/main" val="0"/>
+                        </a:ext>
+                      </a:extLst>
+                    </a:blip>
+                    <a:srcRect/>
+                    <a:stretch>
+                      <a:fillRect/>
+                    </a:stretch>
+                  </pic:blipFill>
+                  <pic:spPr bwMode="auto">
+                    <a:xfrm>
+                      <a:off x="0" y="0"/>
+                      <a:ext cx="5581650" cy="2152650"/>
+                    </a:xfrm>
+                    <a:prstGeom prst="rect">
+                      <a:avLst/>
+                    </a:prstGeom>
+                    <a:noFill/>
+                    <a:ln>
+                      <a:noFill/>
+                    </a:ln>
+                  </pic:spPr>
+                </pic:pic>
+              </a:graphicData>
+            </a:graphic>
+          </wp:inline>
+        </w:drawing>
+      </w:r>
+    </w:p>
+    <w:p>
+      <w:pPr>
+        <w:pStyle w:val="Citation"/>
+        <w:rPr>
+          <w:rFonts w:ascii="Times New Roman" w:hAnsi="Times New Roman" w:cs="Times New Roman"/>
+          <w:lang w:eastAsia="fr-FR"/>
+        </w:rPr>
+      </w:pPr>
+      <w:r>
+        <w:rPr>
+          <w:lang w:eastAsia="fr-FR"/>
+        </w:rPr>
+        <w:t>Diagramme de classe 1 : Démonstration</w:t>
+      </w:r>
+    </w:p>
+    <w:p>
+      <w:pPr>
+        <w:spacing w:after="0" w:line="240" w:lineRule="auto"/>
+        <w:rPr>
+          <w:rFonts w:ascii="Times New Roman" w:eastAsia="Times New Roman" w:hAnsi="Times New Roman" w:cs="Times New Roman"/>
+          <w:lang w:eastAsia="fr-FR"/>
+        </w:rPr>
+      </w:pPr>
+    </w:p>
+    <w:p>
+      <w:pPr>
+        <w:spacing w:after="0" w:line="240" w:lineRule="auto"/>
+        <w:jc w:val="both"/>
+        <w:rPr>
+          <w:rFonts w:ascii="Times New Roman" w:eastAsia="Times New Roman" w:hAnsi="Times New Roman" w:cs="Times New Roman"/>
+          <w:lang w:eastAsia="fr-FR"/>
+        </w:rPr>
+      </w:pPr>
+      <w:r>
+        <w:rPr>
+          <w:rFonts w:ascii="Arial" w:eastAsia="Times New Roman" w:hAnsi="Arial" w:cs="Arial"/>
+          <w:color w:val="000000"/>
+          <w:lang w:eastAsia="fr-FR"/>
+        </w:rPr>
+        <w:t xml:space="preserve"> </w:t>
+      </w:r>
+    </w:p>
+    <w:p/>
+    <w:p/>
+    <w:p>
+      <w:r>
+        <w:rPr>
+          <w:b/>
+        </w:rPr>
+        <w:br w:type="page"/>
+      </w:r>
+    </w:p>
+    <w:p>
+      <w:pPr>
+        <w:pStyle w:val="Titre1"/>
+        <w:framePr w:w="9361" w:wrap="around" w:y="7"/>
+      </w:pPr>
+      <w:r>
+        <w:lastRenderedPageBreak/>
+        <w:t>La Programmation en Scratch</w:t>
+      </w:r>
+    </w:p>
+    <w:p>
+      <w:pPr>
+        <w:rPr>
+          <w:b/>
+        </w:rPr>
+      </w:pPr>
+    </w:p>
+    <w:p>
+      <w:pPr>
+        <w:pStyle w:val="Titre2"/>
+        <w:rPr>
+          <w:b/>
+        </w:rPr>
+      </w:pPr>
+      <w:r>
+        <w:t>Programmation du robot en Scratch</w:t>
+      </w:r>
+      <w:r>
+        <w:rPr>
+          <w:b/>
+        </w:rPr>
+        <w:t> :</w:t>
+      </w:r>
+    </w:p>
+    <w:p>
+      <w:r>
+        <w:t xml:space="preserve">Un fichier </w:t>
+      </w:r>
+      <w:proofErr w:type="spellStart"/>
+      <w:r>
+        <w:t>Arduino</w:t>
+      </w:r>
+      <w:proofErr w:type="spellEnd"/>
+      <w:r>
+        <w:t xml:space="preserve"> </w:t>
+      </w:r>
+      <w:r>
+        <w:t>permet</w:t>
+      </w:r>
+      <w:r>
+        <w:t>tant</w:t>
+      </w:r>
+      <w:r>
+        <w:t xml:space="preserve"> de transcrire les blocks Scratch en code </w:t>
+      </w:r>
+      <w:proofErr w:type="spellStart"/>
+      <w:r>
+        <w:t>Arduino</w:t>
+      </w:r>
+      <w:proofErr w:type="spellEnd"/>
+      <w:r>
+        <w:t xml:space="preserve"> doit être télé-versé au préalable dans le microcontrôleur</w:t>
+      </w:r>
+      <w:r>
+        <w:t>. Ce programme utilise une série de bibliothèques en C++/</w:t>
+      </w:r>
+      <w:proofErr w:type="spellStart"/>
+      <w:r>
+        <w:t>Arduino</w:t>
+      </w:r>
+      <w:proofErr w:type="spellEnd"/>
+      <w:r>
+        <w:t xml:space="preserve"> développée pour le robot. </w:t>
+      </w:r>
+    </w:p>
+    <w:p>
+      <w:pPr>
+        <w:pStyle w:val="Titre2"/>
+      </w:pPr>
+      <w:r>
+        <w:t>Les bibliothèques Scratch :</w:t>
+      </w:r>
+    </w:p>
+    <w:p>
+      <w:r>
+        <w:t xml:space="preserve">La forme des blocks Scratch sont créés en deux étapes. </w:t>
+      </w:r>
+    </w:p>
+    <w:p>
+      <w:r>
+        <w:t xml:space="preserve">Dans un premier temps, leur forme graphique est déclarée dans le fichier </w:t>
+      </w:r>
+      <w:r>
+        <w:rPr>
+          <w:i/>
+        </w:rPr>
+        <w:t>IHM\</w:t>
+      </w:r>
+      <w:proofErr w:type="spellStart"/>
+      <w:r>
+        <w:rPr>
+          <w:i/>
+        </w:rPr>
+        <w:t>Partie_PC</w:t>
+      </w:r>
+      <w:proofErr w:type="spellEnd"/>
+      <w:r>
+        <w:rPr>
+          <w:i/>
+        </w:rPr>
+        <w:t>-JavaScript\</w:t>
+      </w:r>
+      <w:proofErr w:type="spellStart"/>
+      <w:r>
+        <w:rPr>
+          <w:i/>
+        </w:rPr>
+        <w:t>Block_description</w:t>
+      </w:r>
+      <w:proofErr w:type="spellEnd"/>
+      <w:r>
+        <w:rPr>
+          <w:i/>
+        </w:rPr>
+        <w:t>\s2a_functions.s2e</w:t>
+      </w:r>
+      <w:r>
+        <w:t xml:space="preserve"> .</w:t>
+      </w:r>
+      <w:r>
+        <w:t xml:space="preserve"> </w:t>
+      </w:r>
+      <w:r>
+        <w:t xml:space="preserve"> </w:t>
+      </w:r>
+    </w:p>
+    <w:p>
+      <w:r>
+        <w:t xml:space="preserve">Dans un second temps, les blocks sont décrit pour </w:t>
+      </w:r>
+      <w:proofErr w:type="spellStart"/>
+      <w:r>
+        <w:t>Firmata</w:t>
+      </w:r>
+      <w:proofErr w:type="spellEnd"/>
+      <w:r>
+        <w:t xml:space="preserve"> dans </w:t>
+      </w:r>
+      <w:r>
+        <w:t xml:space="preserve">différents fichiers JavaScript dans </w:t>
+      </w:r>
+      <w:r>
+        <w:t xml:space="preserve">le dossier </w:t>
+      </w:r>
+      <w:r>
+        <w:rPr>
+          <w:i/>
+        </w:rPr>
+        <w:t>IHM\Partie_PC-JavaScript\Fonction_extension_librairie\Lib_fonctionnel</w:t>
+      </w:r>
+      <w:r>
+        <w:t xml:space="preserve"> . Ce Dossier regroupe l’ensemble des bibliothèques utilisées par le robot.</w:t>
+      </w:r>
+    </w:p>
+    <w:p/>
+    <w:p>
+      <w:pPr>
+        <w:pStyle w:val="Sous-titre"/>
+      </w:pPr>
+      <w:r>
+        <w:t>B</w:t>
+      </w:r>
+      <w:r>
+        <w:t>ibliothèque</w:t>
+      </w:r>
+      <w:r>
+        <w:t> Scratch</w:t>
+      </w:r>
+      <w:r>
+        <w:t xml:space="preserve"> </w:t>
+      </w:r>
+      <w:r>
+        <w:t>Primaire</w:t>
+      </w:r>
+      <w:r>
+        <w:t> :</w:t>
+      </w:r>
+    </w:p>
+    <w:p>
+      <w:r>
+        <w:t xml:space="preserve">Les descriptions des fonctions Scratch pour primaire sont dans le fichier </w:t>
+      </w:r>
+      <w:r>
+        <w:rPr>
+          <w:i/>
+        </w:rPr>
+        <w:t>lib_primaire.js</w:t>
+      </w:r>
+      <w:r>
+        <w:t>.</w:t>
+      </w:r>
+    </w:p>
+    <w:p>
+      <w:r>
+        <w:t xml:space="preserve">Liste des block ajoutés à Scratch pour la librairie </w:t>
+      </w:r>
+      <w:r>
+        <w:t>primaire</w:t>
+      </w:r>
+      <w:r>
+        <w:t> :</w:t>
       </w:r>
     </w:p>
     <w:p>
@@ -1437,163 +2765,7 @@
         </w:numPr>
       </w:pPr>
       <w:r>
-        <w:t>Pour programmer le robot en Arduino …</w:t>
-      </w:r>
-    </w:p>
-    <w:p/>
-    <w:p/>
-    <w:p>
-      <w:r>
-        <w:rPr>
-          <w:b/>
-        </w:rPr>
-        <w:br w:type="page"/>
-      </w:r>
-    </w:p>
-    <w:p>
-      <w:pPr>
-        <w:pStyle w:val="Titre1"/>
-        <w:framePr w:w="9361" w:wrap="around" w:y="7"/>
-      </w:pPr>
-      <w:r>
-        <w:lastRenderedPageBreak/>
-        <w:t>La Programmation en Scratch</w:t>
-      </w:r>
-    </w:p>
-    <w:p>
-      <w:pPr>
-        <w:rPr>
-          <w:b/>
-        </w:rPr>
-      </w:pPr>
-    </w:p>
-    <w:p>
-      <w:pPr>
-        <w:pStyle w:val="Titre2"/>
-        <w:rPr>
-          <w:b/>
-        </w:rPr>
-      </w:pPr>
-      <w:r>
-        <w:t>Programmation du robot en Scratch</w:t>
-      </w:r>
-      <w:r>
-        <w:rPr>
-          <w:b/>
-        </w:rPr>
-        <w:t> :</w:t>
-      </w:r>
-    </w:p>
-    <w:p/>
-    <w:p>
-      <w:pPr>
-        <w:pStyle w:val="Titre2"/>
-      </w:pPr>
-      <w:r>
-        <w:t>Les bibliothèques Scratch :</w:t>
-      </w:r>
-    </w:p>
-    <w:p>
-      <w:r>
-        <w:t xml:space="preserve">La forme des blocks </w:t>
-      </w:r>
-      <w:r>
-        <w:t xml:space="preserve">Scratch sont créés en deux étapes. </w:t>
-      </w:r>
-    </w:p>
-    <w:p>
-      <w:r>
-        <w:t xml:space="preserve">Dans un premier temps, leur forme graphique est déclarée dans le fichier </w:t>
-      </w:r>
-      <w:r>
-        <w:rPr>
-          <w:i/>
-        </w:rPr>
-        <w:t>IHM\Partie_PC-JavaScript\Block_description\s2a_functions.s2e</w:t>
-      </w:r>
-      <w:r>
-        <w:t xml:space="preserve"> .</w:t>
-      </w:r>
-      <w:r>
-        <w:t xml:space="preserve"> </w:t>
-      </w:r>
-      <w:r>
-        <w:t xml:space="preserve"> </w:t>
-      </w:r>
-    </w:p>
-    <w:p>
-      <w:r>
-        <w:t xml:space="preserve">Dans un second temps, les blocks sont décrit pour Firmata dans </w:t>
-      </w:r>
-      <w:r>
-        <w:t xml:space="preserve">différents fichiers </w:t>
-      </w:r>
-      <w:r>
-        <w:t>JavaScript</w:t>
-      </w:r>
-      <w:r>
-        <w:t xml:space="preserve"> dans </w:t>
-      </w:r>
-      <w:r>
-        <w:t xml:space="preserve">le dossier </w:t>
-      </w:r>
-      <w:r>
-        <w:rPr>
-          <w:i/>
-        </w:rPr>
-        <w:t>IHM\Partie_PC-JavaScript\Fonction_extension_librairie\Lib_fonctionnel</w:t>
-      </w:r>
-      <w:r>
-        <w:t xml:space="preserve"> . Ce Dossier regroupe l’ensemble des bibliothèques utilisées par le robot.</w:t>
-      </w:r>
-    </w:p>
-    <w:p/>
-    <w:p>
-      <w:pPr>
-        <w:pStyle w:val="Sous-titre"/>
-      </w:pPr>
-      <w:r>
-        <w:t>B</w:t>
-      </w:r>
-      <w:r>
-        <w:t>ibliothèque</w:t>
-      </w:r>
-      <w:r>
-        <w:t> Scratch</w:t>
-      </w:r>
-      <w:r>
-        <w:t xml:space="preserve"> </w:t>
-      </w:r>
-      <w:r>
-        <w:t>Primaire</w:t>
-      </w:r>
-      <w:r>
-        <w:t> :</w:t>
-      </w:r>
-    </w:p>
-    <w:p>
-      <w:r>
-        <w:t xml:space="preserve">Les descriptions des fonctions Scratch pour primaire sont dans le fichier </w:t>
-      </w:r>
-      <w:r>
-        <w:rPr>
-          <w:i/>
-        </w:rPr>
-        <w:t>lib_primaire.js</w:t>
-      </w:r>
-      <w:r>
-        <w:t>.</w:t>
-      </w:r>
-    </w:p>
-    <w:p>
-      <w:r>
-        <w:t xml:space="preserve">Liste des block ajoutés à Scratch pour la librairie </w:t>
-      </w:r>
-      <w:r>
-        <w:t>primaire</w:t>
-      </w:r>
-      <w:r>
-        <w:t> :</w:t>
+        <w:t>Avancer à une vitesse donnée</w:t>
       </w:r>
     </w:p>
     <w:p>
@@ -1605,7 +2777,7 @@
         </w:numPr>
       </w:pPr>
       <w:r>
-        <w:t>Avancer à une vitesse donnée</w:t>
+        <w:t>Reculer à une vitesse donnée</w:t>
       </w:r>
     </w:p>
     <w:p>
@@ -1617,10 +2789,7 @@
         </w:numPr>
       </w:pPr>
       <w:r>
-        <w:t>Recul</w:t>
-      </w:r>
-      <w:r>
-        <w:t>er à une vitesse donnée</w:t>
+        <w:t>Avancer d’une distance donnée</w:t>
       </w:r>
     </w:p>
     <w:p>
@@ -1632,13 +2801,69 @@
         </w:numPr>
       </w:pPr>
       <w:r>
-        <w:t xml:space="preserve">Avancer </w:t>
-      </w:r>
-      <w:r>
-        <w:t>d’une distance</w:t>
-      </w:r>
-      <w:r>
-        <w:t xml:space="preserve"> donnée</w:t>
+        <w:t>Reculer d’une distance donnée</w:t>
+      </w:r>
+    </w:p>
+    <w:p>
+      <w:pPr>
+        <w:pStyle w:val="Sous-titre"/>
+      </w:pPr>
+    </w:p>
+    <w:p>
+      <w:pPr>
+        <w:pStyle w:val="Sous-titre"/>
+      </w:pPr>
+      <w:r>
+        <w:t>B</w:t>
+      </w:r>
+      <w:r>
+        <w:t>ibliothèque</w:t>
+      </w:r>
+      <w:r>
+        <w:t xml:space="preserve"> Scratch </w:t>
+      </w:r>
+      <w:r>
+        <w:t>Collège</w:t>
+      </w:r>
+      <w:r>
+        <w:t> :</w:t>
+      </w:r>
+    </w:p>
+    <w:p>
+      <w:r>
+        <w:t xml:space="preserve">Les descriptions des fonctions Scratch pour primaire sont dans le fichier </w:t>
+      </w:r>
+      <w:r>
+        <w:rPr>
+          <w:i/>
+        </w:rPr>
+        <w:t>lib_</w:t>
+      </w:r>
+      <w:r>
+        <w:rPr>
+          <w:i/>
+        </w:rPr>
+        <w:t>college</w:t>
+      </w:r>
+      <w:r>
+        <w:rPr>
+          <w:i/>
+        </w:rPr>
+        <w:t>.js</w:t>
+      </w:r>
+      <w:r>
+        <w:t>.</w:t>
+      </w:r>
+    </w:p>
+    <w:p>
+      <w:r>
+        <w:t xml:space="preserve">Liste des block ajoutés à Scratch pour la librairie </w:t>
+      </w:r>
+      <w:r>
+        <w:t>collège</w:t>
+      </w:r>
+      <w:r>
+        <w:t> :</w:t>
       </w:r>
     </w:p>
     <w:p>
@@ -1650,69 +2875,7 @@
         </w:numPr>
       </w:pPr>
       <w:r>
-        <w:t>Reculer d’une distance donnée</w:t>
-      </w:r>
-    </w:p>
-    <w:p>
-      <w:pPr>
-        <w:pStyle w:val="Sous-titre"/>
-      </w:pPr>
-    </w:p>
-    <w:p>
-      <w:pPr>
-        <w:pStyle w:val="Sous-titre"/>
-      </w:pPr>
-      <w:r>
-        <w:t>B</w:t>
-      </w:r>
-      <w:r>
-        <w:t>ibliothèque</w:t>
-      </w:r>
-      <w:r>
-        <w:t xml:space="preserve"> Scratch </w:t>
-      </w:r>
-      <w:r>
-        <w:t>Collège</w:t>
-      </w:r>
-      <w:r>
-        <w:t> :</w:t>
-      </w:r>
-    </w:p>
-    <w:p>
-      <w:r>
-        <w:t xml:space="preserve">Les descriptions des fonctions Scratch pour primaire sont dans le fichier </w:t>
-      </w:r>
-      <w:r>
-        <w:rPr>
-          <w:i/>
-        </w:rPr>
-        <w:t>lib_</w:t>
-      </w:r>
-      <w:r>
-        <w:rPr>
-          <w:i/>
-        </w:rPr>
-        <w:t>college</w:t>
-      </w:r>
-      <w:r>
-        <w:rPr>
-          <w:i/>
-        </w:rPr>
-        <w:t>.js</w:t>
-      </w:r>
-      <w:r>
-        <w:t>.</w:t>
-      </w:r>
-    </w:p>
-    <w:p>
-      <w:r>
-        <w:t xml:space="preserve">Liste des block ajoutés à Scratch pour la librairie </w:t>
-      </w:r>
-      <w:r>
-        <w:t>collège</w:t>
-      </w:r>
-      <w:r>
-        <w:t> :</w:t>
+        <w:t>Modification de l’état d’un pin digitale</w:t>
       </w:r>
     </w:p>
     <w:p>
@@ -1724,13 +2887,7 @@
         </w:numPr>
       </w:pPr>
       <w:r>
-        <w:t>Modification de l’état d’</w:t>
-      </w:r>
-      <w:r>
-        <w:t>un p</w:t>
-      </w:r>
-      <w:r>
-        <w:t>in digitale</w:t>
+        <w:t>Modification de l’état d’un pin analogue</w:t>
       </w:r>
     </w:p>
     <w:p>
@@ -1742,13 +2899,7 @@
         </w:numPr>
       </w:pPr>
       <w:r>
-        <w:t>Modification de l’état d’</w:t>
-      </w:r>
-      <w:r>
-        <w:t>un p</w:t>
-      </w:r>
-      <w:r>
-        <w:t>in analogue</w:t>
+        <w:t>Jouer un son sur un pin donné</w:t>
       </w:r>
     </w:p>
     <w:p>
@@ -1760,7 +2911,7 @@
         </w:numPr>
       </w:pPr>
       <w:r>
-        <w:t>Jouer un son sur un pin donné</w:t>
+        <w:t>Arrêter le son sur un pin donné</w:t>
       </w:r>
     </w:p>
     <w:p>
@@ -1772,7 +2923,15 @@
         </w:numPr>
       </w:pPr>
       <w:r>
-        <w:t>Arrêter le son sur un pin donné</w:t>
+        <w:t xml:space="preserve">Bouger un </w:t>
+      </w:r>
+      <w:proofErr w:type="spellStart"/>
+      <w:r>
+        <w:t>servo-moteur</w:t>
+      </w:r>
+      <w:proofErr w:type="spellEnd"/>
+      <w:r>
+        <w:t xml:space="preserve"> sur un pin donné à un degrés donné</w:t>
       </w:r>
     </w:p>
     <w:p>
@@ -1784,7 +2943,7 @@
         </w:numPr>
       </w:pPr>
       <w:r>
-        <w:t>Bouger un servo-moteur sur un pin donné à un degrés donné</w:t>
+        <w:t>Lecture d’un pin digital donné</w:t>
       </w:r>
     </w:p>
     <w:p>
@@ -1796,18 +2955,6 @@
         </w:numPr>
       </w:pPr>
       <w:r>
-        <w:t>Lecture d’un pin digital donné</w:t>
-      </w:r>
-    </w:p>
-    <w:p>
-      <w:pPr>
-        <w:pStyle w:val="Paragraphedeliste"/>
-        <w:numPr>
-          <w:ilvl w:val="0"/>
-          <w:numId w:val="1"/>
-        </w:numPr>
-      </w:pPr>
-      <w:r>
         <w:t>Lecture d’un pin analogue donné</w:t>
       </w:r>
     </w:p>
@@ -1815,16 +2962,12 @@
     <w:p>
       <w:pPr>
         <w:pStyle w:val="Titre2"/>
-        <w:cnfStyle w:val="001000000000" w:firstRow="0" w:lastRow="0" w:firstColumn="1" w:lastColumn="0" w:oddVBand="0" w:evenVBand="0" w:oddHBand="0" w:evenHBand="0" w:firstRowFirstColumn="0" w:firstRowLastColumn="0" w:lastRowFirstColumn="0" w:lastRowLastColumn="0"/>
         <w:rPr>
           <w:b/>
         </w:rPr>
       </w:pPr>
       <w:r>
-        <w:t>Environnement de développement basé sur Scratch</w:t>
-      </w:r>
-      <w:r>
-        <w:t> :</w:t>
+        <w:t>Environnement de développement basé sur Scratch :</w:t>
       </w:r>
     </w:p>
     <w:p>
@@ -1837,6 +2980,7 @@
     </w:p>
     <w:p>
       <w:r>
+        <w:lastRenderedPageBreak/>
         <w:t xml:space="preserve">L’environnement de développement est une interface basée sur Scratch. </w:t>
       </w:r>
       <w:r>
@@ -1857,11 +3001,8 @@
     </w:p>
     <w:p>
       <w:r>
-        <w:lastRenderedPageBreak/>
         <w:t>a</w:t>
       </w:r>
-      <w:bookmarkStart w:id="0" w:name="_GoBack"/>
-      <w:bookmarkEnd w:id="0"/>
       <w:r>
         <w:t>rborescence</w:t>
       </w:r>
@@ -1899,7 +3040,7 @@
                     <pic:cNvPicPr/>
                   </pic:nvPicPr>
                   <pic:blipFill>
-                    <a:blip r:embed="rId9">
+                    <a:blip r:embed="rId11">
                       <a:extLst>
                         <a:ext uri="{28A0092B-C50C-407E-A947-70E740481C1C}">
                           <a14:useLocalDpi xmlns:a14="http://schemas.microsoft.com/office/drawing/2010/main" val="0"/>
@@ -1954,14 +3095,19 @@
       </w:pPr>
       <w:r>
         <w:lastRenderedPageBreak/>
-        <w:t>La programmation en Arduino</w:t>
-      </w:r>
+        <w:t xml:space="preserve">La programmation en </w:t>
+      </w:r>
+      <w:proofErr w:type="spellStart"/>
+      <w:r>
+        <w:t>Arduino</w:t>
+      </w:r>
+      <w:proofErr w:type="spellEnd"/>
     </w:p>
     <w:p/>
     <w:p/>
     <w:sectPr>
-      <w:headerReference w:type="default" r:id="rId10"/>
-      <w:footerReference w:type="default" r:id="rId11"/>
+      <w:headerReference w:type="default" r:id="rId12"/>
+      <w:footerReference w:type="default" r:id="rId13"/>
       <w:pgSz w:w="11906" w:h="16838"/>
       <w:pgMar w:top="1417" w:right="1417" w:bottom="1417" w:left="1417" w:header="708" w:footer="708" w:gutter="0"/>
       <w:cols w:space="708"/>
@@ -2029,7 +3175,7 @@
         <w:caps/>
         <w:noProof/>
       </w:rPr>
-      <w:t>4</w:t>
+      <w:t>7</w:t>
     </w:r>
     <w:r>
       <w:rPr>
@@ -2232,6 +3378,155 @@
 <file path=word/numbering.xml><?xml version="1.0" encoding="utf-8"?>
 <w:numbering xmlns:wpc="http://schemas.microsoft.com/office/word/2010/wordprocessingCanvas" xmlns:cx="http://schemas.microsoft.com/office/drawing/2014/chartex" xmlns:cx1="http://schemas.microsoft.com/office/drawing/2015/9/8/chartex" xmlns:cx2="http://schemas.microsoft.com/office/drawing/2015/10/21/chartex" xmlns:cx3="http://schemas.microsoft.com/office/drawing/2016/5/9/chartex" xmlns:cx4="http://schemas.microsoft.com/office/drawing/2016/5/10/chartex" xmlns:cx5="http://schemas.microsoft.com/office/drawing/2016/5/11/chartex" xmlns:mc="http://schemas.openxmlformats.org/markup-compatibility/2006" xmlns:o="urn:schemas-microsoft-com:office:office" xmlns:r="http://schemas.openxmlformats.org/officeDocument/2006/relationships" xmlns:m="http://schemas.openxmlformats.org/officeDocument/2006/math" xmlns:v="urn:schemas-microsoft-com:vml" xmlns:wp14="http://schemas.microsoft.com/office/word/2010/wordprocessingDrawing" xmlns:wp="http://schemas.openxmlformats.org/drawingml/2006/wordprocessingDrawing" xmlns:w10="urn:schemas-microsoft-com:office:word" xmlns:w="http://schemas.openxmlformats.org/wordprocessingml/2006/main" xmlns:w14="http://schemas.microsoft.com/office/word/2010/wordml" xmlns:w15="http://schemas.microsoft.com/office/word/2012/wordml" xmlns:w16se="http://schemas.microsoft.com/office/word/2015/wordml/symex" xmlns:wpg="http://schemas.microsoft.com/office/word/2010/wordprocessingGroup" xmlns:wpi="http://schemas.microsoft.com/office/word/2010/wordprocessingInk" xmlns:wne="http://schemas.microsoft.com/office/word/2006/wordml" xmlns:wps="http://schemas.microsoft.com/office/word/2010/wordprocessingShape" mc:Ignorable="w14 w15 w16se wp14">
   <w:abstractNum w:abstractNumId="0" w15:restartNumberingAfterBreak="0">
+    <w:nsid w:val="24AB68DC"/>
+    <w:multiLevelType w:val="multilevel"/>
+    <w:tmpl w:val="1A129182"/>
+    <w:lvl w:ilvl="0">
+      <w:start w:val="1"/>
+      <w:numFmt w:val="bullet"/>
+      <w:lvlText w:val=""/>
+      <w:lvlJc w:val="left"/>
+      <w:pPr>
+        <w:tabs>
+          <w:tab w:val="num" w:pos="720"/>
+        </w:tabs>
+        <w:ind w:left="720" w:hanging="360"/>
+      </w:pPr>
+      <w:rPr>
+        <w:rFonts w:ascii="Symbol" w:hAnsi="Symbol" w:hint="default"/>
+        <w:sz w:val="20"/>
+      </w:rPr>
+    </w:lvl>
+    <w:lvl w:ilvl="1" w:tentative="1">
+      <w:start w:val="1"/>
+      <w:numFmt w:val="bullet"/>
+      <w:lvlText w:val="o"/>
+      <w:lvlJc w:val="left"/>
+      <w:pPr>
+        <w:tabs>
+          <w:tab w:val="num" w:pos="1440"/>
+        </w:tabs>
+        <w:ind w:left="1440" w:hanging="360"/>
+      </w:pPr>
+      <w:rPr>
+        <w:rFonts w:ascii="Courier New" w:hAnsi="Courier New" w:hint="default"/>
+        <w:sz w:val="20"/>
+      </w:rPr>
+    </w:lvl>
+    <w:lvl w:ilvl="2" w:tentative="1">
+      <w:start w:val="1"/>
+      <w:numFmt w:val="bullet"/>
+      <w:lvlText w:val=""/>
+      <w:lvlJc w:val="left"/>
+      <w:pPr>
+        <w:tabs>
+          <w:tab w:val="num" w:pos="2160"/>
+        </w:tabs>
+        <w:ind w:left="2160" w:hanging="360"/>
+      </w:pPr>
+      <w:rPr>
+        <w:rFonts w:ascii="Wingdings" w:hAnsi="Wingdings" w:hint="default"/>
+        <w:sz w:val="20"/>
+      </w:rPr>
+    </w:lvl>
+    <w:lvl w:ilvl="3" w:tentative="1">
+      <w:start w:val="1"/>
+      <w:numFmt w:val="bullet"/>
+      <w:lvlText w:val=""/>
+      <w:lvlJc w:val="left"/>
+      <w:pPr>
+        <w:tabs>
+          <w:tab w:val="num" w:pos="2880"/>
+        </w:tabs>
+        <w:ind w:left="2880" w:hanging="360"/>
+      </w:pPr>
+      <w:rPr>
+        <w:rFonts w:ascii="Wingdings" w:hAnsi="Wingdings" w:hint="default"/>
+        <w:sz w:val="20"/>
+      </w:rPr>
+    </w:lvl>
+    <w:lvl w:ilvl="4" w:tentative="1">
+      <w:start w:val="1"/>
+      <w:numFmt w:val="bullet"/>
+      <w:lvlText w:val=""/>
+      <w:lvlJc w:val="left"/>
+      <w:pPr>
+        <w:tabs>
+          <w:tab w:val="num" w:pos="3600"/>
+        </w:tabs>
+        <w:ind w:left="3600" w:hanging="360"/>
+      </w:pPr>
+      <w:rPr>
+        <w:rFonts w:ascii="Wingdings" w:hAnsi="Wingdings" w:hint="default"/>
+        <w:sz w:val="20"/>
+      </w:rPr>
+    </w:lvl>
+    <w:lvl w:ilvl="5" w:tentative="1">
+      <w:start w:val="1"/>
+      <w:numFmt w:val="bullet"/>
+      <w:lvlText w:val=""/>
+      <w:lvlJc w:val="left"/>
+      <w:pPr>
+        <w:tabs>
+          <w:tab w:val="num" w:pos="4320"/>
+        </w:tabs>
+        <w:ind w:left="4320" w:hanging="360"/>
+      </w:pPr>
+      <w:rPr>
+        <w:rFonts w:ascii="Wingdings" w:hAnsi="Wingdings" w:hint="default"/>
+        <w:sz w:val="20"/>
+      </w:rPr>
+    </w:lvl>
+    <w:lvl w:ilvl="6" w:tentative="1">
+      <w:start w:val="1"/>
+      <w:numFmt w:val="bullet"/>
+      <w:lvlText w:val=""/>
+      <w:lvlJc w:val="left"/>
+      <w:pPr>
+        <w:tabs>
+          <w:tab w:val="num" w:pos="5040"/>
+        </w:tabs>
+        <w:ind w:left="5040" w:hanging="360"/>
+      </w:pPr>
+      <w:rPr>
+        <w:rFonts w:ascii="Wingdings" w:hAnsi="Wingdings" w:hint="default"/>
+        <w:sz w:val="20"/>
+      </w:rPr>
+    </w:lvl>
+    <w:lvl w:ilvl="7" w:tentative="1">
+      <w:start w:val="1"/>
+      <w:numFmt w:val="bullet"/>
+      <w:lvlText w:val=""/>
+      <w:lvlJc w:val="left"/>
+      <w:pPr>
+        <w:tabs>
+          <w:tab w:val="num" w:pos="5760"/>
+        </w:tabs>
+        <w:ind w:left="5760" w:hanging="360"/>
+      </w:pPr>
+      <w:rPr>
+        <w:rFonts w:ascii="Wingdings" w:hAnsi="Wingdings" w:hint="default"/>
+        <w:sz w:val="20"/>
+      </w:rPr>
+    </w:lvl>
+    <w:lvl w:ilvl="8" w:tentative="1">
+      <w:start w:val="1"/>
+      <w:numFmt w:val="bullet"/>
+      <w:lvlText w:val=""/>
+      <w:lvlJc w:val="left"/>
+      <w:pPr>
+        <w:tabs>
+          <w:tab w:val="num" w:pos="6480"/>
+        </w:tabs>
+        <w:ind w:left="6480" w:hanging="360"/>
+      </w:pPr>
+      <w:rPr>
+        <w:rFonts w:ascii="Wingdings" w:hAnsi="Wingdings" w:hint="default"/>
+        <w:sz w:val="20"/>
+      </w:rPr>
+    </w:lvl>
+  </w:abstractNum>
+  <w:abstractNum w:abstractNumId="1" w15:restartNumberingAfterBreak="0">
     <w:nsid w:val="470B3A0F"/>
     <w:multiLevelType w:val="hybridMultilevel"/>
     <w:tmpl w:val="6C1AA22C"/>
@@ -2343,8 +3638,315 @@
       </w:rPr>
     </w:lvl>
   </w:abstractNum>
+  <w:abstractNum w:abstractNumId="2" w15:restartNumberingAfterBreak="0">
+    <w:nsid w:val="52DA461D"/>
+    <w:multiLevelType w:val="multilevel"/>
+    <w:tmpl w:val="3892953A"/>
+    <w:lvl w:ilvl="0">
+      <w:start w:val="1"/>
+      <w:numFmt w:val="bullet"/>
+      <w:lvlText w:val=""/>
+      <w:lvlJc w:val="left"/>
+      <w:pPr>
+        <w:tabs>
+          <w:tab w:val="num" w:pos="720"/>
+        </w:tabs>
+        <w:ind w:left="720" w:hanging="360"/>
+      </w:pPr>
+      <w:rPr>
+        <w:rFonts w:ascii="Symbol" w:hAnsi="Symbol" w:hint="default"/>
+        <w:sz w:val="20"/>
+      </w:rPr>
+    </w:lvl>
+    <w:lvl w:ilvl="1" w:tentative="1">
+      <w:start w:val="1"/>
+      <w:numFmt w:val="bullet"/>
+      <w:lvlText w:val="o"/>
+      <w:lvlJc w:val="left"/>
+      <w:pPr>
+        <w:tabs>
+          <w:tab w:val="num" w:pos="1440"/>
+        </w:tabs>
+        <w:ind w:left="1440" w:hanging="360"/>
+      </w:pPr>
+      <w:rPr>
+        <w:rFonts w:ascii="Courier New" w:hAnsi="Courier New" w:hint="default"/>
+        <w:sz w:val="20"/>
+      </w:rPr>
+    </w:lvl>
+    <w:lvl w:ilvl="2" w:tentative="1">
+      <w:start w:val="1"/>
+      <w:numFmt w:val="bullet"/>
+      <w:lvlText w:val=""/>
+      <w:lvlJc w:val="left"/>
+      <w:pPr>
+        <w:tabs>
+          <w:tab w:val="num" w:pos="2160"/>
+        </w:tabs>
+        <w:ind w:left="2160" w:hanging="360"/>
+      </w:pPr>
+      <w:rPr>
+        <w:rFonts w:ascii="Wingdings" w:hAnsi="Wingdings" w:hint="default"/>
+        <w:sz w:val="20"/>
+      </w:rPr>
+    </w:lvl>
+    <w:lvl w:ilvl="3" w:tentative="1">
+      <w:start w:val="1"/>
+      <w:numFmt w:val="bullet"/>
+      <w:lvlText w:val=""/>
+      <w:lvlJc w:val="left"/>
+      <w:pPr>
+        <w:tabs>
+          <w:tab w:val="num" w:pos="2880"/>
+        </w:tabs>
+        <w:ind w:left="2880" w:hanging="360"/>
+      </w:pPr>
+      <w:rPr>
+        <w:rFonts w:ascii="Wingdings" w:hAnsi="Wingdings" w:hint="default"/>
+        <w:sz w:val="20"/>
+      </w:rPr>
+    </w:lvl>
+    <w:lvl w:ilvl="4" w:tentative="1">
+      <w:start w:val="1"/>
+      <w:numFmt w:val="bullet"/>
+      <w:lvlText w:val=""/>
+      <w:lvlJc w:val="left"/>
+      <w:pPr>
+        <w:tabs>
+          <w:tab w:val="num" w:pos="3600"/>
+        </w:tabs>
+        <w:ind w:left="3600" w:hanging="360"/>
+      </w:pPr>
+      <w:rPr>
+        <w:rFonts w:ascii="Wingdings" w:hAnsi="Wingdings" w:hint="default"/>
+        <w:sz w:val="20"/>
+      </w:rPr>
+    </w:lvl>
+    <w:lvl w:ilvl="5" w:tentative="1">
+      <w:start w:val="1"/>
+      <w:numFmt w:val="bullet"/>
+      <w:lvlText w:val=""/>
+      <w:lvlJc w:val="left"/>
+      <w:pPr>
+        <w:tabs>
+          <w:tab w:val="num" w:pos="4320"/>
+        </w:tabs>
+        <w:ind w:left="4320" w:hanging="360"/>
+      </w:pPr>
+      <w:rPr>
+        <w:rFonts w:ascii="Wingdings" w:hAnsi="Wingdings" w:hint="default"/>
+        <w:sz w:val="20"/>
+      </w:rPr>
+    </w:lvl>
+    <w:lvl w:ilvl="6" w:tentative="1">
+      <w:start w:val="1"/>
+      <w:numFmt w:val="bullet"/>
+      <w:lvlText w:val=""/>
+      <w:lvlJc w:val="left"/>
+      <w:pPr>
+        <w:tabs>
+          <w:tab w:val="num" w:pos="5040"/>
+        </w:tabs>
+        <w:ind w:left="5040" w:hanging="360"/>
+      </w:pPr>
+      <w:rPr>
+        <w:rFonts w:ascii="Wingdings" w:hAnsi="Wingdings" w:hint="default"/>
+        <w:sz w:val="20"/>
+      </w:rPr>
+    </w:lvl>
+    <w:lvl w:ilvl="7" w:tentative="1">
+      <w:start w:val="1"/>
+      <w:numFmt w:val="bullet"/>
+      <w:lvlText w:val=""/>
+      <w:lvlJc w:val="left"/>
+      <w:pPr>
+        <w:tabs>
+          <w:tab w:val="num" w:pos="5760"/>
+        </w:tabs>
+        <w:ind w:left="5760" w:hanging="360"/>
+      </w:pPr>
+      <w:rPr>
+        <w:rFonts w:ascii="Wingdings" w:hAnsi="Wingdings" w:hint="default"/>
+        <w:sz w:val="20"/>
+      </w:rPr>
+    </w:lvl>
+    <w:lvl w:ilvl="8" w:tentative="1">
+      <w:start w:val="1"/>
+      <w:numFmt w:val="bullet"/>
+      <w:lvlText w:val=""/>
+      <w:lvlJc w:val="left"/>
+      <w:pPr>
+        <w:tabs>
+          <w:tab w:val="num" w:pos="6480"/>
+        </w:tabs>
+        <w:ind w:left="6480" w:hanging="360"/>
+      </w:pPr>
+      <w:rPr>
+        <w:rFonts w:ascii="Wingdings" w:hAnsi="Wingdings" w:hint="default"/>
+        <w:sz w:val="20"/>
+      </w:rPr>
+    </w:lvl>
+  </w:abstractNum>
+  <w:abstractNum w:abstractNumId="3" w15:restartNumberingAfterBreak="0">
+    <w:nsid w:val="5B2E3D75"/>
+    <w:multiLevelType w:val="multilevel"/>
+    <w:tmpl w:val="DBFAB3A4"/>
+    <w:lvl w:ilvl="0">
+      <w:start w:val="1"/>
+      <w:numFmt w:val="bullet"/>
+      <w:lvlText w:val=""/>
+      <w:lvlJc w:val="left"/>
+      <w:pPr>
+        <w:tabs>
+          <w:tab w:val="num" w:pos="720"/>
+        </w:tabs>
+        <w:ind w:left="720" w:hanging="360"/>
+      </w:pPr>
+      <w:rPr>
+        <w:rFonts w:ascii="Symbol" w:hAnsi="Symbol" w:hint="default"/>
+        <w:sz w:val="20"/>
+      </w:rPr>
+    </w:lvl>
+    <w:lvl w:ilvl="1" w:tentative="1">
+      <w:start w:val="1"/>
+      <w:numFmt w:val="bullet"/>
+      <w:lvlText w:val="o"/>
+      <w:lvlJc w:val="left"/>
+      <w:pPr>
+        <w:tabs>
+          <w:tab w:val="num" w:pos="1440"/>
+        </w:tabs>
+        <w:ind w:left="1440" w:hanging="360"/>
+      </w:pPr>
+      <w:rPr>
+        <w:rFonts w:ascii="Courier New" w:hAnsi="Courier New" w:hint="default"/>
+        <w:sz w:val="20"/>
+      </w:rPr>
+    </w:lvl>
+    <w:lvl w:ilvl="2" w:tentative="1">
+      <w:start w:val="1"/>
+      <w:numFmt w:val="bullet"/>
+      <w:lvlText w:val=""/>
+      <w:lvlJc w:val="left"/>
+      <w:pPr>
+        <w:tabs>
+          <w:tab w:val="num" w:pos="2160"/>
+        </w:tabs>
+        <w:ind w:left="2160" w:hanging="360"/>
+      </w:pPr>
+      <w:rPr>
+        <w:rFonts w:ascii="Wingdings" w:hAnsi="Wingdings" w:hint="default"/>
+        <w:sz w:val="20"/>
+      </w:rPr>
+    </w:lvl>
+    <w:lvl w:ilvl="3" w:tentative="1">
+      <w:start w:val="1"/>
+      <w:numFmt w:val="bullet"/>
+      <w:lvlText w:val=""/>
+      <w:lvlJc w:val="left"/>
+      <w:pPr>
+        <w:tabs>
+          <w:tab w:val="num" w:pos="2880"/>
+        </w:tabs>
+        <w:ind w:left="2880" w:hanging="360"/>
+      </w:pPr>
+      <w:rPr>
+        <w:rFonts w:ascii="Wingdings" w:hAnsi="Wingdings" w:hint="default"/>
+        <w:sz w:val="20"/>
+      </w:rPr>
+    </w:lvl>
+    <w:lvl w:ilvl="4" w:tentative="1">
+      <w:start w:val="1"/>
+      <w:numFmt w:val="bullet"/>
+      <w:lvlText w:val=""/>
+      <w:lvlJc w:val="left"/>
+      <w:pPr>
+        <w:tabs>
+          <w:tab w:val="num" w:pos="3600"/>
+        </w:tabs>
+        <w:ind w:left="3600" w:hanging="360"/>
+      </w:pPr>
+      <w:rPr>
+        <w:rFonts w:ascii="Wingdings" w:hAnsi="Wingdings" w:hint="default"/>
+        <w:sz w:val="20"/>
+      </w:rPr>
+    </w:lvl>
+    <w:lvl w:ilvl="5" w:tentative="1">
+      <w:start w:val="1"/>
+      <w:numFmt w:val="bullet"/>
+      <w:lvlText w:val=""/>
+      <w:lvlJc w:val="left"/>
+      <w:pPr>
+        <w:tabs>
+          <w:tab w:val="num" w:pos="4320"/>
+        </w:tabs>
+        <w:ind w:left="4320" w:hanging="360"/>
+      </w:pPr>
+      <w:rPr>
+        <w:rFonts w:ascii="Wingdings" w:hAnsi="Wingdings" w:hint="default"/>
+        <w:sz w:val="20"/>
+      </w:rPr>
+    </w:lvl>
+    <w:lvl w:ilvl="6" w:tentative="1">
+      <w:start w:val="1"/>
+      <w:numFmt w:val="bullet"/>
+      <w:lvlText w:val=""/>
+      <w:lvlJc w:val="left"/>
+      <w:pPr>
+        <w:tabs>
+          <w:tab w:val="num" w:pos="5040"/>
+        </w:tabs>
+        <w:ind w:left="5040" w:hanging="360"/>
+      </w:pPr>
+      <w:rPr>
+        <w:rFonts w:ascii="Wingdings" w:hAnsi="Wingdings" w:hint="default"/>
+        <w:sz w:val="20"/>
+      </w:rPr>
+    </w:lvl>
+    <w:lvl w:ilvl="7" w:tentative="1">
+      <w:start w:val="1"/>
+      <w:numFmt w:val="bullet"/>
+      <w:lvlText w:val=""/>
+      <w:lvlJc w:val="left"/>
+      <w:pPr>
+        <w:tabs>
+          <w:tab w:val="num" w:pos="5760"/>
+        </w:tabs>
+        <w:ind w:left="5760" w:hanging="360"/>
+      </w:pPr>
+      <w:rPr>
+        <w:rFonts w:ascii="Wingdings" w:hAnsi="Wingdings" w:hint="default"/>
+        <w:sz w:val="20"/>
+      </w:rPr>
+    </w:lvl>
+    <w:lvl w:ilvl="8" w:tentative="1">
+      <w:start w:val="1"/>
+      <w:numFmt w:val="bullet"/>
+      <w:lvlText w:val=""/>
+      <w:lvlJc w:val="left"/>
+      <w:pPr>
+        <w:tabs>
+          <w:tab w:val="num" w:pos="6480"/>
+        </w:tabs>
+        <w:ind w:left="6480" w:hanging="360"/>
+      </w:pPr>
+      <w:rPr>
+        <w:rFonts w:ascii="Wingdings" w:hAnsi="Wingdings" w:hint="default"/>
+        <w:sz w:val="20"/>
+      </w:rPr>
+    </w:lvl>
+  </w:abstractNum>
   <w:num w:numId="1">
+    <w:abstractNumId w:val="1"/>
+  </w:num>
+  <w:num w:numId="2">
+    <w:abstractNumId w:val="2"/>
+  </w:num>
+  <w:num w:numId="3">
     <w:abstractNumId w:val="0"/>
+  </w:num>
+  <w:num w:numId="4">
+    <w:abstractNumId w:val="3"/>
   </w:num>
 </w:numbering>
 </file>
@@ -3194,6 +4796,23 @@
       <w:color w:val="404040" w:themeColor="text1" w:themeTint="BF"/>
     </w:rPr>
   </w:style>
+  <w:style w:type="paragraph" w:styleId="NormalWeb">
+    <w:name w:val="Normal (Web)"/>
+    <w:basedOn w:val="Normal"/>
+    <w:uiPriority w:val="99"/>
+    <w:semiHidden/>
+    <w:unhideWhenUsed/>
+    <w:rsid w:val="0082465D"/>
+    <w:pPr>
+      <w:spacing w:before="100" w:beforeAutospacing="1" w:after="100" w:afterAutospacing="1" w:line="240" w:lineRule="auto"/>
+    </w:pPr>
+    <w:rPr>
+      <w:rFonts w:ascii="Times New Roman" w:eastAsia="Times New Roman" w:hAnsi="Times New Roman" w:cs="Times New Roman"/>
+      <w:sz w:val="24"/>
+      <w:szCs w:val="24"/>
+      <w:lang w:eastAsia="fr-FR"/>
+    </w:rPr>
+  </w:style>
 </w:styles>
 </file>
 
@@ -3497,7 +5116,7 @@
 </file>
 
 <file path=customXml/itemProps1.xml><?xml version="1.0" encoding="utf-8"?>
-<ds:datastoreItem xmlns:ds="http://schemas.openxmlformats.org/officeDocument/2006/customXml" ds:itemID="{83216E8E-2EE7-446A-AE96-21AB6FF85498}">
+<ds:datastoreItem xmlns:ds="http://schemas.openxmlformats.org/officeDocument/2006/customXml" ds:itemID="{F7A0F386-753E-4D22-AFC8-2D08C6C2B1B1}">
   <ds:schemaRefs>
     <ds:schemaRef ds:uri="http://schemas.openxmlformats.org/officeDocument/2006/bibliography"/>
   </ds:schemaRefs>

</xml_diff>